<commit_message>
Option CLI --csv-no-header pour gérer les CSV sans entête
- Ajout de l’option --csv-no-header dans les commandes anonymize et deanonymize
- Corrige le bug d’anonymisation du header (noms de colonnes) des CSV
- L’utilisateur peut choisir si la première ligne du CSV doit être traitée comme entête (par défaut) ou comme une ligne de données
- Compatibilité totale avec les CSV bruts sans header
- Documentation et exemples ajoutés dans le README
</commit_message>
<xml_diff>
--- a/anonyfiles-cli/input_files/exemple.docx
+++ b/anonyfiles-cli/input_files/exemple.docx
@@ -3,46 +3,63 @@
 <w:document xmlns:wpc="http://schemas.microsoft.com/office/word/2010/wordprocessingCanvas" xmlns:mo="http://schemas.microsoft.com/office/mac/office/2008/main" xmlns:mc="http://schemas.openxmlformats.org/markup-compatibility/2006" xmlns:mv="urn:schemas-microsoft-com:mac:vml" xmlns:o="urn:schemas-microsoft-com:office:office" xmlns:r="http://schemas.openxmlformats.org/officeDocument/2006/relationships" xmlns:m="http://schemas.openxmlformats.org/officeDocument/2006/math" xmlns:v="urn:schemas-microsoft-com:vml" xmlns:wp14="http://schemas.microsoft.com/office/word/2010/wordprocessingDrawing" xmlns:wp="http://schemas.openxmlformats.org/drawingml/2006/wordprocessingDrawing" xmlns:w10="urn:schemas-microsoft-com:office:word" xmlns:w="http://schemas.openxmlformats.org/wordprocessingml/2006/main" xmlns:w14="http://schemas.microsoft.com/office/word/2010/wordml" xmlns:wpg="http://schemas.microsoft.com/office/word/2010/wordprocessingGroup" xmlns:wpi="http://schemas.microsoft.com/office/word/2010/wordprocessingInk" xmlns:wne="http://schemas.microsoft.com/office/word/2006/wordml" xmlns:wps="http://schemas.microsoft.com/office/word/2010/wordprocessingShape" mc:Ignorable="w14 wp14">
   <w:body>
     <w:p>
-      <w:pPr>
-        <w:pStyle w:val="Heading1"/>
-      </w:pPr>
       <w:r>
-        <w:t>Fiche de contact</w:t>
+        <w:t>Célina Gosselin (annemarechal@example.org), né le 27/07/1967 à SanchezVille, travaille chez Cordier Gaillard S.A.R.L..</w:t>
+        <w:br/>
+        <w:t>Claire Guillou (gillesgregoire@example.com), né le 19/12/1952 à Da Silva-sur-Mendès, travaille chez Bernier SARL.</w:t>
+        <w:br/>
+        <w:t>Ils participeront à un événement le 1979-04-17 à Ruiz, organisé par Giraud Payet S.A.S..</w:t>
+        <w:br/>
       </w:r>
     </w:p>
     <w:p>
       <w:r>
-        <w:t>Nom : Marie Dupont</w:t>
+        <w:t>Thomas Michel-Thibault (gguillet@example.com), né le 16/05/1953 à Saint Margot-la-Forêt, travaille chez Roy Gros S.A.R.L..</w:t>
+        <w:br/>
+        <w:t>Luce Lévy (genevievecourtois@example.com), né le 07/06/1916 à Saint Denis-sur-Mer, travaille chez Vallet.</w:t>
+        <w:br/>
+        <w:t>Ils participeront à un événement le 1981-01-08 à Reynaud, organisé par Bailly.</w:t>
+        <w:br/>
       </w:r>
     </w:p>
     <w:p>
       <w:r>
-        <w:t>Adresse : 12 rue de la République, 75001 Paris</w:t>
+        <w:t>Xavier Lecomte (leonmaillet@example.net), né le 31/12/2023 à Besnard-sur-Mer, travaille chez Valentin.</w:t>
+        <w:br/>
+        <w:t>Nathalie Evrard (delattrejosephine@example.com), né le 04/09/1954 à Blanchard-sur-Langlois, travaille chez Samson Mercier S.A.S..</w:t>
+        <w:br/>
+        <w:t>Ils participeront à un événement le 1974-12-30 à De Sousa-sur-Mer, organisé par Clément Bonnet SA.</w:t>
+        <w:br/>
       </w:r>
     </w:p>
     <w:p>
       <w:r>
-        <w:t>Email : marie.dupont@email.com</w:t>
+        <w:t>Bernard-Daniel Seguin (camille79@example.org), né le 10/10/1973 à Dupont-les-Bains, travaille chez Devaux.</w:t>
+        <w:br/>
+        <w:t>Georges-Robert Potier (simonemarchand@example.com), né le 31/10/2001 à Da Silva-la-Forêt, travaille chez Martineau Ramos S.A.R.L..</w:t>
+        <w:br/>
+        <w:t>Ils participeront à un événement le 1970-09-04 à Costa, organisé par Hamel Renard S.A.S..</w:t>
+        <w:br/>
       </w:r>
     </w:p>
     <w:p>
       <w:r>
-        <w:t>Téléphone : 06 12 34 56 78</w:t>
+        <w:t>Clémence Lévêque (aweber@example.com), né le 15/08/2004 à Meunier, travaille chez Chauveau Joly SA.</w:t>
+        <w:br/>
+        <w:t>Gabriel Vincent (nicolegilbert@example.net), né le 20/01/2023 à Barre, travaille chez Albert.</w:t>
+        <w:br/>
+        <w:t>Ils participeront à un événement le 1976-01-17 à Saint Thierry, organisé par Benoit.</w:t>
+        <w:br/>
       </w:r>
     </w:p>
     <w:p>
       <w:r>
-        <w:t>Date de naissance : 5 mai 1985</w:t>
-      </w:r>
-    </w:p>
-    <w:p>
-      <w:r>
-        <w:t>Lieu de naissance : Lyon</w:t>
-      </w:r>
-    </w:p>
-    <w:p>
-      <w:r>
-        <w:t>Employeur : Entreprise Générale S.A.</w:t>
+        <w:t>Aimé Gimenez (carreagnes@example.net), né le 29/08/1920 à Sainte Maurice, travaille chez Grégoire SARL.</w:t>
+        <w:br/>
+        <w:t>Gabriel Blanc-Guillou (sabine94@example.org), né le 17/12/1927 à LévêqueVille, travaille chez Joly.</w:t>
+        <w:br/>
+        <w:t>Ils participeront à un événement le 1987-08-06 à Julien-sur-Fournier, organisé par Picard SARL.</w:t>
+        <w:br/>
       </w:r>
     </w:p>
     <w:sectPr>

</xml_diff>